<commit_message>
Built pdfs and combined requirements document
</commit_message>
<xml_diff>
--- a/docs/gdrive/minutes.docx
+++ b/docs/gdrive/minutes.docx
@@ -459,384 +459,6 @@
       </w:pPr>
       <w:r>
         <w:t xml:space="preserve">UX/Usability Analysis</w:t>
-      </w:r>
-    </w:p>
-    <w:p>
-      <w:pPr>
-        <w:pStyle w:val="Heading1"/>
-      </w:pPr>
-      <w:bookmarkStart w:id="27" w:name="wednesday-18th-of-march-2020"/>
-      <w:r>
-        <w:t xml:space="preserve">2020-03-18: Wednesday 18th of March, 2020</w:t>
-      </w:r>
-      <w:bookmarkEnd w:id="27"/>
-    </w:p>
-    <w:p>
-      <w:pPr>
-        <w:pStyle w:val="Heading2"/>
-      </w:pPr>
-      <w:bookmarkStart w:id="28" w:name="members-present-2"/>
-      <w:r>
-        <w:t xml:space="preserve">Members Present</w:t>
-      </w:r>
-      <w:bookmarkEnd w:id="28"/>
-    </w:p>
-    <w:p>
-      <w:pPr>
-        <w:numPr>
-          <w:ilvl w:val="0"/>
-          <w:numId w:val="1009"/>
-        </w:numPr>
-        <w:pStyle w:val="Compact"/>
-      </w:pPr>
-      <w:r>
-        <w:t xml:space="preserve">Gideon</w:t>
-      </w:r>
-    </w:p>
-    <w:p>
-      <w:pPr>
-        <w:numPr>
-          <w:ilvl w:val="0"/>
-          <w:numId w:val="1009"/>
-        </w:numPr>
-        <w:pStyle w:val="Compact"/>
-      </w:pPr>
-      <w:r>
-        <w:t xml:space="preserve">Shae</w:t>
-      </w:r>
-    </w:p>
-    <w:p>
-      <w:pPr>
-        <w:numPr>
-          <w:ilvl w:val="0"/>
-          <w:numId w:val="1009"/>
-        </w:numPr>
-        <w:pStyle w:val="Compact"/>
-      </w:pPr>
-      <w:r>
-        <w:t xml:space="preserve">Murray</w:t>
-      </w:r>
-    </w:p>
-    <w:p>
-      <w:pPr>
-        <w:pStyle w:val="Heading2"/>
-      </w:pPr>
-      <w:bookmarkStart w:id="29" w:name="items-addressed-1"/>
-      <w:r>
-        <w:t xml:space="preserve">Items Addressed</w:t>
-      </w:r>
-      <w:bookmarkEnd w:id="29"/>
-    </w:p>
-    <w:p>
-      <w:pPr>
-        <w:numPr>
-          <w:ilvl w:val="0"/>
-          <w:numId w:val="1010"/>
-        </w:numPr>
-      </w:pPr>
-      <w:r>
-        <w:t xml:space="preserve">Discussed the necessity for generating Requirements and a requirements document.</w:t>
-      </w:r>
-    </w:p>
-    <w:p>
-      <w:pPr>
-        <w:numPr>
-          <w:ilvl w:val="0"/>
-          <w:numId w:val="1010"/>
-        </w:numPr>
-      </w:pPr>
-      <w:r>
-        <w:t xml:space="preserve">Requirements generation should happen both before and between creating prototypes and the design phases in general.</w:t>
-      </w:r>
-    </w:p>
-    <w:p>
-      <w:pPr>
-        <w:numPr>
-          <w:ilvl w:val="0"/>
-          <w:numId w:val="1010"/>
-        </w:numPr>
-      </w:pPr>
-      <w:r>
-        <w:t xml:space="preserve">Agreement on the generation of a simple schedule for the project.</w:t>
-      </w:r>
-    </w:p>
-    <w:p>
-      <w:pPr>
-        <w:numPr>
-          <w:ilvl w:val="0"/>
-          <w:numId w:val="1010"/>
-        </w:numPr>
-      </w:pPr>
-      <w:r>
-        <w:t xml:space="preserve">We created some basic outlines of use-cases. Shae to do the writeup and generate additional use-cases.</w:t>
-      </w:r>
-    </w:p>
-    <w:p>
-      <w:pPr>
-        <w:numPr>
-          <w:ilvl w:val="0"/>
-          <w:numId w:val="1010"/>
-        </w:numPr>
-      </w:pPr>
-      <w:r>
-        <w:t xml:space="preserve">Discussion of comfort levels and general process of the final presentation. We have decided to ask the client about the requirements for that presentation (who needs to do it, mostly).</w:t>
-      </w:r>
-    </w:p>
-    <w:p>
-      <w:pPr>
-        <w:numPr>
-          <w:ilvl w:val="0"/>
-          <w:numId w:val="1010"/>
-        </w:numPr>
-      </w:pPr>
-      <w:r>
-        <w:t xml:space="preserve">Shae will be doing the work on the requirements document while Murray + Gideon work on the first low-fidelity prototypes. Lance has not yet been assigned work.</w:t>
-      </w:r>
-    </w:p>
-    <w:p>
-      <w:pPr>
-        <w:numPr>
-          <w:ilvl w:val="0"/>
-          <w:numId w:val="1010"/>
-        </w:numPr>
-      </w:pPr>
-      <w:r>
-        <w:t xml:space="preserve">Agreement on report being compiled and generated in Latex as opposed to word processing. Shae will compile the work of all members together for the final Report.</w:t>
-      </w:r>
-    </w:p>
-    <w:p>
-      <w:pPr>
-        <w:numPr>
-          <w:ilvl w:val="0"/>
-          <w:numId w:val="1010"/>
-        </w:numPr>
-      </w:pPr>
-      <w:r>
-        <w:t xml:space="preserve">Components of Requirements document:</w:t>
-      </w:r>
-    </w:p>
-    <w:p>
-      <w:pPr>
-        <w:numPr>
-          <w:ilvl w:val="1"/>
-          <w:numId w:val="1011"/>
-        </w:numPr>
-        <w:pStyle w:val="Compact"/>
-      </w:pPr>
-      <w:r>
-        <w:t xml:space="preserve">User Personas and scenarios</w:t>
-      </w:r>
-    </w:p>
-    <w:p>
-      <w:pPr>
-        <w:numPr>
-          <w:ilvl w:val="1"/>
-          <w:numId w:val="1011"/>
-        </w:numPr>
-        <w:pStyle w:val="Compact"/>
-      </w:pPr>
-      <w:r>
-        <w:t xml:space="preserve">Use Case Analysis</w:t>
-      </w:r>
-    </w:p>
-    <w:p>
-      <w:pPr>
-        <w:numPr>
-          <w:ilvl w:val="1"/>
-          <w:numId w:val="1011"/>
-        </w:numPr>
-        <w:pStyle w:val="Compact"/>
-      </w:pPr>
-      <w:r>
-        <w:t xml:space="preserve">Hierarchical Task Analysis</w:t>
-      </w:r>
-    </w:p>
-    <w:p>
-      <w:pPr>
-        <w:numPr>
-          <w:ilvl w:val="1"/>
-          <w:numId w:val="1011"/>
-        </w:numPr>
-        <w:pStyle w:val="Compact"/>
-      </w:pPr>
-      <w:r>
-        <w:t xml:space="preserve">Usability goals</w:t>
-      </w:r>
-    </w:p>
-    <w:p>
-      <w:pPr>
-        <w:numPr>
-          <w:ilvl w:val="1"/>
-          <w:numId w:val="1011"/>
-        </w:numPr>
-        <w:pStyle w:val="Compact"/>
-      </w:pPr>
-      <w:r>
-        <w:t xml:space="preserve">UX goals</w:t>
-      </w:r>
-    </w:p>
-    <w:p>
-      <w:pPr>
-        <w:numPr>
-          <w:ilvl w:val="0"/>
-          <w:numId w:val="1010"/>
-        </w:numPr>
-      </w:pPr>
-      <w:r>
-        <w:t xml:space="preserve">Components of Schedule:</w:t>
-      </w:r>
-    </w:p>
-    <w:p>
-      <w:pPr>
-        <w:numPr>
-          <w:ilvl w:val="1"/>
-          <w:numId w:val="1012"/>
-        </w:numPr>
-        <w:pStyle w:val="Compact"/>
-      </w:pPr>
-      <w:r>
-        <w:t xml:space="preserve">Week-to-week tasks</w:t>
-      </w:r>
-    </w:p>
-    <w:p>
-      <w:pPr>
-        <w:numPr>
-          <w:ilvl w:val="1"/>
-          <w:numId w:val="1012"/>
-        </w:numPr>
-        <w:pStyle w:val="Compact"/>
-      </w:pPr>
-      <w:r>
-        <w:t xml:space="preserve">Milestones</w:t>
-      </w:r>
-    </w:p>
-    <w:p>
-      <w:pPr>
-        <w:numPr>
-          <w:ilvl w:val="0"/>
-          <w:numId w:val="1010"/>
-        </w:numPr>
-      </w:pPr>
-      <w:r>
-        <w:t xml:space="preserve">Contents of Report:</w:t>
-      </w:r>
-    </w:p>
-    <w:p>
-      <w:pPr>
-        <w:numPr>
-          <w:ilvl w:val="1"/>
-          <w:numId w:val="1013"/>
-        </w:numPr>
-        <w:pStyle w:val="Compact"/>
-      </w:pPr>
-      <w:r>
-        <w:t xml:space="preserve">Requirements document from above</w:t>
-      </w:r>
-    </w:p>
-    <w:p>
-      <w:pPr>
-        <w:numPr>
-          <w:ilvl w:val="1"/>
-          <w:numId w:val="1013"/>
-        </w:numPr>
-        <w:pStyle w:val="Compact"/>
-      </w:pPr>
-      <w:r>
-        <w:t xml:space="preserve">Milestones</w:t>
-      </w:r>
-    </w:p>
-    <w:p>
-      <w:pPr>
-        <w:numPr>
-          <w:ilvl w:val="1"/>
-          <w:numId w:val="1013"/>
-        </w:numPr>
-        <w:pStyle w:val="Compact"/>
-      </w:pPr>
-      <w:r>
-        <w:t xml:space="preserve">Client Meeting Notes</w:t>
-      </w:r>
-    </w:p>
-    <w:p>
-      <w:pPr>
-        <w:numPr>
-          <w:ilvl w:val="1"/>
-          <w:numId w:val="1013"/>
-        </w:numPr>
-        <w:pStyle w:val="Compact"/>
-      </w:pPr>
-      <w:r>
-        <w:t xml:space="preserve">Conceptual Design</w:t>
-      </w:r>
-    </w:p>
-    <w:p>
-      <w:pPr>
-        <w:numPr>
-          <w:ilvl w:val="1"/>
-          <w:numId w:val="1013"/>
-        </w:numPr>
-        <w:pStyle w:val="Compact"/>
-      </w:pPr>
-      <w:r>
-        <w:t xml:space="preserve">High-fidelity Prototypes (with functioning software)</w:t>
-      </w:r>
-    </w:p>
-    <w:p>
-      <w:pPr>
-        <w:numPr>
-          <w:ilvl w:val="1"/>
-          <w:numId w:val="1013"/>
-        </w:numPr>
-        <w:pStyle w:val="Compact"/>
-      </w:pPr>
-      <w:r>
-        <w:t xml:space="preserve">Problems Encountered</w:t>
-      </w:r>
-    </w:p>
-    <w:p>
-      <w:pPr>
-        <w:pStyle w:val="Heading2"/>
-      </w:pPr>
-      <w:bookmarkStart w:id="30" w:name="future-tasks"/>
-      <w:r>
-        <w:t xml:space="preserve">Future Tasks</w:t>
-      </w:r>
-      <w:bookmarkEnd w:id="30"/>
-    </w:p>
-    <w:p>
-      <w:pPr>
-        <w:numPr>
-          <w:ilvl w:val="0"/>
-          <w:numId w:val="1014"/>
-        </w:numPr>
-        <w:pStyle w:val="Compact"/>
-      </w:pPr>
-      <w:r>
-        <w:t xml:space="preserve">Requirements Document by End of next week by latest (week 5)</w:t>
-      </w:r>
-    </w:p>
-    <w:p>
-      <w:pPr>
-        <w:numPr>
-          <w:ilvl w:val="0"/>
-          <w:numId w:val="1014"/>
-        </w:numPr>
-        <w:pStyle w:val="Compact"/>
-      </w:pPr>
-      <w:r>
-        <w:t xml:space="preserve">Low-fidelity prototypes by end of week 6 preferably (Needed for client meetings in week 7&amp;8)</w:t>
-      </w:r>
-    </w:p>
-    <w:p>
-      <w:pPr>
-        <w:numPr>
-          <w:ilvl w:val="0"/>
-          <w:numId w:val="1014"/>
-        </w:numPr>
-        <w:pStyle w:val="Compact"/>
-      </w:pPr>
-      <w:r>
-        <w:t xml:space="preserve">High-fidelity prototypes and report by end of week 11.</w:t>
       </w:r>
     </w:p>
     <w:sectPr/>
@@ -1100,24 +722,6 @@
     <w:abstractNumId w:val="991"/>
   </w:num>
   <w:num w:numId="1008">
-    <w:abstractNumId w:val="991"/>
-  </w:num>
-  <w:num w:numId="1009">
-    <w:abstractNumId w:val="991"/>
-  </w:num>
-  <w:num w:numId="1010">
-    <w:abstractNumId w:val="991"/>
-  </w:num>
-  <w:num w:numId="1011">
-    <w:abstractNumId w:val="991"/>
-  </w:num>
-  <w:num w:numId="1012">
-    <w:abstractNumId w:val="991"/>
-  </w:num>
-  <w:num w:numId="1013">
-    <w:abstractNumId w:val="991"/>
-  </w:num>
-  <w:num w:numId="1014">
     <w:abstractNumId w:val="991"/>
   </w:num>
 </w:numbering>

</xml_diff>